<commit_message>
Installation et utilisation de FOSUserBundle
</commit_message>
<xml_diff>
--- a/doc/cahier_des_charges_soamada.docx
+++ b/doc/cahier_des_charges_soamada.docx
@@ -4081,8 +4081,6 @@
         </w:p>
       </w:sdtContent>
     </w:sdt>
-    <w:bookmarkStart w:id="0" w:name="_GoBack"/>
-    <w:bookmarkEnd w:id="0"/>
     <w:p>
       <w:pPr>
         <w:pStyle w:val="Tabledesillustrations"/>
@@ -4622,7 +4620,7 @@
           <w:rFonts w:ascii="Times New Roman" w:hAnsi="Times New Roman" w:cs="Times New Roman"/>
         </w:rPr>
       </w:pPr>
-      <w:bookmarkStart w:id="1" w:name="_Toc4412313"/>
+      <w:bookmarkStart w:id="0" w:name="_Toc4412313"/>
       <w:r>
         <w:rPr>
           <w:rFonts w:ascii="Times New Roman" w:hAnsi="Times New Roman" w:cs="Times New Roman"/>
@@ -4642,7 +4640,7 @@
         </w:rPr>
         <w:t>Soamada</w:t>
       </w:r>
-      <w:bookmarkEnd w:id="1"/>
+      <w:bookmarkEnd w:id="0"/>
       <w:proofErr w:type="spellEnd"/>
     </w:p>
     <w:p>
@@ -4656,7 +4654,7 @@
           <w:rFonts w:ascii="Times New Roman" w:hAnsi="Times New Roman" w:cs="Times New Roman"/>
         </w:rPr>
       </w:pPr>
-      <w:bookmarkStart w:id="2" w:name="_Toc4412314"/>
+      <w:bookmarkStart w:id="1" w:name="_Toc4412314"/>
       <w:r>
         <w:rPr>
           <w:rFonts w:ascii="Times New Roman" w:hAnsi="Times New Roman" w:cs="Times New Roman"/>
@@ -4681,7 +4679,7 @@
         </w:rPr>
         <w:t>ontexte</w:t>
       </w:r>
-      <w:bookmarkEnd w:id="2"/>
+      <w:bookmarkEnd w:id="1"/>
     </w:p>
     <w:p>
       <w:pPr>
@@ -4764,7 +4762,7 @@
           <w:rFonts w:ascii="Times New Roman" w:hAnsi="Times New Roman" w:cs="Times New Roman"/>
         </w:rPr>
       </w:pPr>
-      <w:bookmarkStart w:id="3" w:name="_Toc4412315"/>
+      <w:bookmarkStart w:id="2" w:name="_Toc4412315"/>
       <w:r>
         <w:rPr>
           <w:rFonts w:ascii="Times New Roman" w:hAnsi="Times New Roman" w:cs="Times New Roman"/>
@@ -4789,7 +4787,7 @@
         </w:rPr>
         <w:t>missions</w:t>
       </w:r>
-      <w:bookmarkEnd w:id="3"/>
+      <w:bookmarkEnd w:id="2"/>
     </w:p>
     <w:p>
       <w:pPr>
@@ -4883,14 +4881,14 @@
           <w:numId w:val="3"/>
         </w:numPr>
       </w:pPr>
-      <w:bookmarkStart w:id="4" w:name="_Toc4412316"/>
+      <w:bookmarkStart w:id="3" w:name="_Toc4412316"/>
       <w:r>
         <w:t>La d</w:t>
       </w:r>
       <w:r>
         <w:t>escription de l’existant</w:t>
       </w:r>
-      <w:bookmarkEnd w:id="4"/>
+      <w:bookmarkEnd w:id="3"/>
     </w:p>
     <w:p>
       <w:pPr>
@@ -5101,11 +5099,11 @@
           <w:numId w:val="3"/>
         </w:numPr>
       </w:pPr>
-      <w:bookmarkStart w:id="5" w:name="_Toc4412317"/>
+      <w:bookmarkStart w:id="4" w:name="_Toc4412317"/>
       <w:r>
         <w:t>Les critères d’acceptabilité du site</w:t>
       </w:r>
-      <w:bookmarkEnd w:id="5"/>
+      <w:bookmarkEnd w:id="4"/>
     </w:p>
     <w:p>
       <w:pPr>
@@ -5115,11 +5113,11 @@
           <w:numId w:val="5"/>
         </w:numPr>
       </w:pPr>
-      <w:bookmarkStart w:id="6" w:name="_Toc4412318"/>
+      <w:bookmarkStart w:id="5" w:name="_Toc4412318"/>
       <w:r>
         <w:t>La procédure de validation</w:t>
       </w:r>
-      <w:bookmarkEnd w:id="6"/>
+      <w:bookmarkEnd w:id="5"/>
     </w:p>
     <w:p>
       <w:pPr>
@@ -5147,11 +5145,11 @@
           <w:numId w:val="5"/>
         </w:numPr>
       </w:pPr>
-      <w:bookmarkStart w:id="7" w:name="_Toc4412319"/>
+      <w:bookmarkStart w:id="6" w:name="_Toc4412319"/>
       <w:r>
         <w:t>Les critères d’acceptation</w:t>
       </w:r>
-      <w:bookmarkEnd w:id="7"/>
+      <w:bookmarkEnd w:id="6"/>
     </w:p>
     <w:p>
       <w:pPr>
@@ -5270,11 +5268,11 @@
           <w:numId w:val="2"/>
         </w:numPr>
       </w:pPr>
-      <w:bookmarkStart w:id="8" w:name="_Toc4412320"/>
+      <w:bookmarkStart w:id="7" w:name="_Toc4412320"/>
       <w:r>
         <w:t>L’expression du besoin</w:t>
       </w:r>
-      <w:bookmarkEnd w:id="8"/>
+      <w:bookmarkEnd w:id="7"/>
     </w:p>
     <w:p>
       <w:pPr>
@@ -5284,11 +5282,11 @@
           <w:numId w:val="8"/>
         </w:numPr>
       </w:pPr>
-      <w:bookmarkStart w:id="9" w:name="_Toc4412321"/>
+      <w:bookmarkStart w:id="8" w:name="_Toc4412321"/>
       <w:r>
         <w:t>Le besoin fonctionnel du projet</w:t>
       </w:r>
-      <w:bookmarkEnd w:id="9"/>
+      <w:bookmarkEnd w:id="8"/>
     </w:p>
     <w:p>
       <w:pPr>
@@ -5447,16 +5445,11 @@
         <w:keepNext/>
       </w:pPr>
       <w:r>
-        <w:rPr>
-          <w:rFonts w:ascii="Times New Roman" w:hAnsi="Times New Roman" w:cs="Times New Roman"/>
-          <w:sz w:val="24"/>
-          <w:szCs w:val="24"/>
-        </w:rPr>
         <w:drawing>
-          <wp:inline distT="0" distB="0" distL="0" distR="0" wp14:anchorId="574168EB" wp14:editId="0362E8E0">
-            <wp:extent cx="5760720" cy="2716835"/>
-            <wp:effectExtent l="0" t="0" r="0" b="7620"/>
-            <wp:docPr id="2" name="Image 2"/>
+          <wp:inline distT="0" distB="0" distL="0" distR="0" wp14:anchorId="7C284533" wp14:editId="2D124C30">
+            <wp:extent cx="5760720" cy="2644566"/>
+            <wp:effectExtent l="0" t="0" r="0" b="3810"/>
+            <wp:docPr id="3" name="Image 3"/>
             <wp:cNvGraphicFramePr>
               <a:graphicFrameLocks xmlns:a="http://schemas.openxmlformats.org/drawingml/2006/main" noChangeAspect="1"/>
             </wp:cNvGraphicFramePr>
@@ -5476,7 +5469,7 @@
                   <pic:spPr>
                     <a:xfrm>
                       <a:off x="0" y="0"/>
-                      <a:ext cx="5760720" cy="2716835"/>
+                      <a:ext cx="5760720" cy="2644566"/>
                     </a:xfrm>
                     <a:prstGeom prst="rect">
                       <a:avLst/>
@@ -5488,6 +5481,8 @@
           </wp:inline>
         </w:drawing>
       </w:r>
+      <w:bookmarkStart w:id="9" w:name="_GoBack"/>
+      <w:bookmarkEnd w:id="9"/>
     </w:p>
     <w:p>
       <w:pPr>
@@ -7272,7 +7267,7 @@
                                   <w:sz w:val="16"/>
                                   <w:szCs w:val="16"/>
                                 </w:rPr>
-                                <w:t>3</w:t>
+                                <w:t>8</w:t>
                               </w:r>
                               <w:r>
                                 <w:rPr>
@@ -7360,7 +7355,7 @@
                             <w:sz w:val="16"/>
                             <w:szCs w:val="16"/>
                           </w:rPr>
-                          <w:t>3</w:t>
+                          <w:t>8</w:t>
                         </w:r>
                         <w:r>
                           <w:rPr>
@@ -10274,7 +10269,7 @@
 </file>
 
 <file path=customXml/itemProps2.xml><?xml version="1.0" encoding="utf-8"?>
-<ds:datastoreItem xmlns:ds="http://schemas.openxmlformats.org/officeDocument/2006/customXml" ds:itemID="{FAC3A112-D5C3-4588-B204-00F75C5FB8E0}">
+<ds:datastoreItem xmlns:ds="http://schemas.openxmlformats.org/officeDocument/2006/customXml" ds:itemID="{5FB1262C-0494-4F32-A9EA-309B8EAF2A09}">
   <ds:schemaRefs>
     <ds:schemaRef ds:uri="http://schemas.openxmlformats.org/officeDocument/2006/bibliography"/>
   </ds:schemaRefs>

</xml_diff>

<commit_message>
Nouveau design du site
</commit_message>
<xml_diff>
--- a/doc/cahier_des_charges_soamada.docx
+++ b/doc/cahier_des_charges_soamada.docx
@@ -163,6 +163,7 @@
                             <w:dataBinding w:prefixMappings="xmlns:ns0='http://schemas.openxmlformats.org/package/2006/metadata/core-properties' xmlns:ns1='http://purl.org/dc/elements/1.1/'" w:xpath="/ns0:coreProperties[1]/ns1:title[1]" w:storeItemID="{6C3C8BC8-F283-45AE-878A-BAB7291924A1}"/>
                             <w:text/>
                           </w:sdtPr>
+                          <w:sdtEndPr/>
                           <w:sdtContent>
                             <w:p>
                               <w:pPr>
@@ -181,8 +182,19 @@
                                   <w:sz w:val="84"/>
                                   <w:szCs w:val="84"/>
                                 </w:rPr>
-                                <w:t>Cahier des charges du site Soamada</w:t>
+                                <w:t xml:space="preserve">Cahier des charges du site </w:t>
                               </w:r>
+                              <w:proofErr w:type="spellStart"/>
+                              <w:r>
+                                <w:rPr>
+                                  <w:rFonts w:asciiTheme="majorHAnsi" w:eastAsiaTheme="majorEastAsia" w:hAnsiTheme="majorHAnsi" w:cstheme="majorBidi"/>
+                                  <w:color w:val="FFFFFF" w:themeColor="background1"/>
+                                  <w:sz w:val="84"/>
+                                  <w:szCs w:val="84"/>
+                                </w:rPr>
+                                <w:t>Soamada</w:t>
+                              </w:r>
+                              <w:proofErr w:type="spellEnd"/>
                             </w:p>
                           </w:sdtContent>
                         </w:sdt>
@@ -567,6 +579,7 @@
                             <w:dataBinding w:prefixMappings="xmlns:ns0='http://schemas.openxmlformats.org/officeDocument/2006/extended-properties'" w:xpath="/ns0:Properties[1]/ns0:Company[1]" w:storeItemID="{6668398D-A668-4E3E-A5EB-62B293D839F1}"/>
                             <w:text/>
                           </w:sdtPr>
+                          <w:sdtEndPr/>
                           <w:sdtContent>
                             <w:p>
                               <w:pPr>
@@ -581,6 +594,7 @@
                                   <w:szCs w:val="20"/>
                                 </w:rPr>
                               </w:pPr>
+                              <w:proofErr w:type="spellStart"/>
                               <w:r>
                                 <w:rPr>
                                   <w:b/>
@@ -590,7 +604,19 @@
                                   <w:sz w:val="20"/>
                                   <w:szCs w:val="20"/>
                                 </w:rPr>
-                                <w:t>Soamada et MEIM France</w:t>
+                                <w:t>Soamada</w:t>
+                              </w:r>
+                              <w:proofErr w:type="spellEnd"/>
+                              <w:r>
+                                <w:rPr>
+                                  <w:b/>
+                                  <w:bCs/>
+                                  <w:color w:val="1F497D" w:themeColor="text2"/>
+                                  <w:spacing w:val="60"/>
+                                  <w:sz w:val="20"/>
+                                  <w:szCs w:val="20"/>
+                                </w:rPr>
+                                <w:t xml:space="preserve"> et MEIM France</w:t>
                               </w:r>
                             </w:p>
                           </w:sdtContent>
@@ -610,6 +636,7 @@
                             <w:dataBinding w:prefixMappings="xmlns:ns0='http://schemas.microsoft.com/office/2006/coverPageProps'" w:xpath="/ns0:CoverPageProperties[1]/ns0:CompanyAddress[1]" w:storeItemID="{55AF091B-3C7A-41E3-B477-F2FDAA23CFDA}"/>
                             <w:text w:multiLine="1"/>
                           </w:sdtPr>
+                          <w:sdtEndPr/>
                           <w:sdtContent>
                             <w:p>
                               <w:pPr>
@@ -654,6 +681,7 @@
                             <w:dataBinding w:prefixMappings="xmlns:ns0='http://schemas.microsoft.com/office/2006/coverPageProps'" w:xpath="/ns0:CoverPageProperties[1]/ns0:CompanyPhone[1]" w:storeItemID="{55AF091B-3C7A-41E3-B477-F2FDAA23CFDA}"/>
                             <w:text/>
                           </w:sdtPr>
+                          <w:sdtEndPr/>
                           <w:sdtContent>
                             <w:p>
                               <w:pPr>
@@ -698,6 +726,7 @@
                             <w:dataBinding w:prefixMappings="xmlns:ns0='http://schemas.microsoft.com/office/2006/coverPageProps'" w:xpath="/ns0:CoverPageProperties[1]/ns0:CompanyFax[1]" w:storeItemID="{55AF091B-3C7A-41E3-B477-F2FDAA23CFDA}"/>
                             <w:text/>
                           </w:sdtPr>
+                          <w:sdtEndPr/>
                           <w:sdtContent>
                             <w:p>
                               <w:pPr>
@@ -746,6 +775,7 @@
                               <w:calendar w:val="gregorian"/>
                             </w:date>
                           </w:sdtPr>
+                          <w:sdtEndPr/>
                           <w:sdtContent>
                             <w:p>
                               <w:pPr>
@@ -967,6 +997,7 @@
                             <w:dataBinding w:prefixMappings="xmlns:ns0='http://schemas.openxmlformats.org/package/2006/metadata/core-properties' xmlns:ns1='http://purl.org/dc/elements/1.1/'" w:xpath="/ns0:coreProperties[1]/ns1:creator[1]" w:storeItemID="{6C3C8BC8-F283-45AE-878A-BAB7291924A1}"/>
                             <w:text/>
                           </w:sdtPr>
+                          <w:sdtEndPr/>
                           <w:sdtContent>
                             <w:p>
                               <w:pPr>
@@ -1000,6 +1031,7 @@
                             <w:dataBinding w:prefixMappings="xmlns:ns0='http://schemas.microsoft.com/office/2006/coverPageProps'" w:xpath="/ns0:CoverPageProperties[1]/ns0:Abstract[1]" w:storeItemID="{55AF091B-3C7A-41E3-B477-F2FDAA23CFDA}"/>
                             <w:text/>
                           </w:sdtPr>
+                          <w:sdtEndPr/>
                           <w:sdtContent>
                             <w:p>
                               <w:pPr>
@@ -1012,8 +1044,16 @@
                                 <w:rPr>
                                   <w:color w:val="1F497D" w:themeColor="text2"/>
                                 </w:rPr>
-                                <w:t>Cahier des charges définissant le soin du futur site Internet Soamada</w:t>
+                                <w:t xml:space="preserve">Cahier des charges définissant le soin du futur site Internet </w:t>
                               </w:r>
+                              <w:proofErr w:type="spellStart"/>
+                              <w:r>
+                                <w:rPr>
+                                  <w:color w:val="1F497D" w:themeColor="text2"/>
+                                </w:rPr>
+                                <w:t>Soamada</w:t>
+                              </w:r>
+                              <w:proofErr w:type="spellEnd"/>
                             </w:p>
                           </w:sdtContent>
                         </w:sdt>
@@ -5139,6 +5179,76 @@
     </w:p>
     <w:p>
       <w:pPr>
+        <w:pStyle w:val="Paragraphedeliste"/>
+        <w:numPr>
+          <w:ilvl w:val="0"/>
+          <w:numId w:val="16"/>
+        </w:numPr>
+        <w:jc w:val="both"/>
+        <w:rPr>
+          <w:rFonts w:ascii="Times New Roman" w:hAnsi="Times New Roman" w:cs="Times New Roman"/>
+          <w:sz w:val="24"/>
+          <w:szCs w:val="24"/>
+        </w:rPr>
+      </w:pPr>
+      <w:r>
+        <w:rPr>
+          <w:rFonts w:ascii="Times New Roman" w:hAnsi="Times New Roman" w:cs="Times New Roman"/>
+          <w:sz w:val="24"/>
+          <w:szCs w:val="24"/>
+        </w:rPr>
+        <w:t>La validation du cahier des charges</w:t>
+      </w:r>
+    </w:p>
+    <w:p>
+      <w:pPr>
+        <w:pStyle w:val="Paragraphedeliste"/>
+        <w:numPr>
+          <w:ilvl w:val="0"/>
+          <w:numId w:val="16"/>
+        </w:numPr>
+        <w:jc w:val="both"/>
+        <w:rPr>
+          <w:rFonts w:ascii="Times New Roman" w:hAnsi="Times New Roman" w:cs="Times New Roman"/>
+          <w:sz w:val="24"/>
+          <w:szCs w:val="24"/>
+        </w:rPr>
+      </w:pPr>
+      <w:r>
+        <w:rPr>
+          <w:rFonts w:ascii="Times New Roman" w:hAnsi="Times New Roman" w:cs="Times New Roman"/>
+          <w:sz w:val="24"/>
+          <w:szCs w:val="24"/>
+        </w:rPr>
+        <w:t>La validation des diagrammes cas d’utilisation</w:t>
+      </w:r>
+    </w:p>
+    <w:p>
+      <w:pPr>
+        <w:pStyle w:val="Paragraphedeliste"/>
+        <w:numPr>
+          <w:ilvl w:val="0"/>
+          <w:numId w:val="16"/>
+        </w:numPr>
+        <w:jc w:val="both"/>
+        <w:rPr>
+          <w:rFonts w:ascii="Times New Roman" w:hAnsi="Times New Roman" w:cs="Times New Roman"/>
+          <w:sz w:val="24"/>
+          <w:szCs w:val="24"/>
+        </w:rPr>
+      </w:pPr>
+      <w:r>
+        <w:rPr>
+          <w:rFonts w:ascii="Times New Roman" w:hAnsi="Times New Roman" w:cs="Times New Roman"/>
+          <w:sz w:val="24"/>
+          <w:szCs w:val="24"/>
+        </w:rPr>
+        <w:lastRenderedPageBreak/>
+        <w:t>La recette fonctionnelle</w:t>
+      </w:r>
+    </w:p>
+    <w:p>
+      <w:pPr>
         <w:pStyle w:val="Titre3"/>
         <w:numPr>
           <w:ilvl w:val="0"/>
@@ -5189,7 +5299,6 @@
           <w:sz w:val="24"/>
           <w:szCs w:val="24"/>
         </w:rPr>
-        <w:lastRenderedPageBreak/>
         <w:t>d</w:t>
       </w:r>
       <w:r>
@@ -5445,11 +5554,16 @@
         <w:keepNext/>
       </w:pPr>
       <w:r>
+        <w:rPr>
+          <w:noProof/>
+          <w:lang w:eastAsia="fr-FR"/>
+        </w:rPr>
+        <w:lastRenderedPageBreak/>
         <w:drawing>
-          <wp:inline distT="0" distB="0" distL="0" distR="0" wp14:anchorId="7C284533" wp14:editId="2D124C30">
-            <wp:extent cx="5760720" cy="2644566"/>
-            <wp:effectExtent l="0" t="0" r="0" b="3810"/>
-            <wp:docPr id="3" name="Image 3"/>
+          <wp:inline distT="0" distB="0" distL="0" distR="0">
+            <wp:extent cx="5760720" cy="4382278"/>
+            <wp:effectExtent l="0" t="0" r="0" b="0"/>
+            <wp:docPr id="2" name="Image 2" descr="C:\wamp64\www\Soamada\doc\Diagramme de cas d'utilisation soamada.png"/>
             <wp:cNvGraphicFramePr>
               <a:graphicFrameLocks xmlns:a="http://schemas.openxmlformats.org/drawingml/2006/main" noChangeAspect="1"/>
             </wp:cNvGraphicFramePr>
@@ -5457,23 +5571,36 @@
               <a:graphicData uri="http://schemas.openxmlformats.org/drawingml/2006/picture">
                 <pic:pic xmlns:pic="http://schemas.openxmlformats.org/drawingml/2006/picture">
                   <pic:nvPicPr>
-                    <pic:cNvPr id="0" name=""/>
-                    <pic:cNvPicPr/>
+                    <pic:cNvPr id="0" name="Picture 1" descr="C:\wamp64\www\Soamada\doc\Diagramme de cas d'utilisation soamada.png"/>
+                    <pic:cNvPicPr>
+                      <a:picLocks noChangeAspect="1" noChangeArrowheads="1"/>
+                    </pic:cNvPicPr>
                   </pic:nvPicPr>
                   <pic:blipFill>
-                    <a:blip r:embed="rId10"/>
+                    <a:blip r:embed="rId10">
+                      <a:extLst>
+                        <a:ext uri="{28A0092B-C50C-407E-A947-70E740481C1C}">
+                          <a14:useLocalDpi xmlns:a14="http://schemas.microsoft.com/office/drawing/2010/main" val="0"/>
+                        </a:ext>
+                      </a:extLst>
+                    </a:blip>
+                    <a:srcRect/>
                     <a:stretch>
                       <a:fillRect/>
                     </a:stretch>
                   </pic:blipFill>
-                  <pic:spPr>
+                  <pic:spPr bwMode="auto">
                     <a:xfrm>
                       <a:off x="0" y="0"/>
-                      <a:ext cx="5760720" cy="2644566"/>
+                      <a:ext cx="5760720" cy="4382278"/>
                     </a:xfrm>
                     <a:prstGeom prst="rect">
                       <a:avLst/>
                     </a:prstGeom>
+                    <a:noFill/>
+                    <a:ln>
+                      <a:noFill/>
+                    </a:ln>
                   </pic:spPr>
                 </pic:pic>
               </a:graphicData>
@@ -5647,7 +5774,6 @@
         </w:numPr>
       </w:pPr>
       <w:r>
-        <w:lastRenderedPageBreak/>
         <w:t>Un formulaire de contact</w:t>
       </w:r>
     </w:p>
@@ -5926,7 +6052,6 @@
           <w:noProof/>
           <w:lang w:eastAsia="fr-FR"/>
         </w:rPr>
-        <w:lastRenderedPageBreak/>
         <w:drawing>
           <wp:inline distT="0" distB="0" distL="0" distR="0" wp14:anchorId="0877D649" wp14:editId="78645B79">
             <wp:extent cx="3657917" cy="2743438"/>
@@ -6026,6 +6151,7 @@
           <w:noProof/>
           <w:lang w:eastAsia="fr-FR"/>
         </w:rPr>
+        <w:lastRenderedPageBreak/>
         <w:drawing>
           <wp:inline distT="0" distB="0" distL="0" distR="0" wp14:anchorId="3D16308F" wp14:editId="1751C4AE">
             <wp:extent cx="3657917" cy="2743438"/>
@@ -6125,7 +6251,6 @@
           <w:noProof/>
           <w:lang w:eastAsia="fr-FR"/>
         </w:rPr>
-        <w:lastRenderedPageBreak/>
         <w:drawing>
           <wp:inline distT="0" distB="0" distL="0" distR="0" wp14:anchorId="36F2FBD0" wp14:editId="22B321AC">
             <wp:extent cx="3657917" cy="2743438"/>
@@ -6225,6 +6350,7 @@
           <w:noProof/>
           <w:lang w:eastAsia="fr-FR"/>
         </w:rPr>
+        <w:lastRenderedPageBreak/>
         <w:drawing>
           <wp:inline distT="0" distB="0" distL="0" distR="0" wp14:anchorId="4D1F856C" wp14:editId="4D4E5414">
             <wp:extent cx="3657917" cy="2743438"/>
@@ -6324,7 +6450,6 @@
           <w:noProof/>
           <w:lang w:eastAsia="fr-FR"/>
         </w:rPr>
-        <w:lastRenderedPageBreak/>
         <w:drawing>
           <wp:inline distT="0" distB="0" distL="0" distR="0" wp14:anchorId="50FC66EB" wp14:editId="7E053589">
             <wp:extent cx="3657917" cy="2743438"/>
@@ -6550,6 +6675,7 @@
       </w:pPr>
       <w:bookmarkStart w:id="24" w:name="_Toc4412329"/>
       <w:r>
+        <w:lastRenderedPageBreak/>
         <w:t>Le traitement des messages</w:t>
       </w:r>
       <w:bookmarkEnd w:id="24"/>
@@ -6671,7 +6797,23 @@
           <w:sz w:val="24"/>
           <w:szCs w:val="24"/>
         </w:rPr>
-        <w:t>Le coût reste à définir. Pour le matériel utilisé, je prendrais mes propres outils afin d’avoir une aisance d’utilisation. Et puis le fait d’être en télétravail, cela sera plus facile.</w:t>
+        <w:t>Le coût reste à défin</w:t>
+      </w:r>
+      <w:r>
+        <w:rPr>
+          <w:rFonts w:ascii="Times New Roman" w:hAnsi="Times New Roman" w:cs="Times New Roman"/>
+          <w:sz w:val="24"/>
+          <w:szCs w:val="24"/>
+        </w:rPr>
+        <w:t>ir. Pour le matériel utilisé, la MOE</w:t>
+      </w:r>
+      <w:r>
+        <w:rPr>
+          <w:rFonts w:ascii="Times New Roman" w:hAnsi="Times New Roman" w:cs="Times New Roman"/>
+          <w:sz w:val="24"/>
+          <w:szCs w:val="24"/>
+        </w:rPr>
+        <w:t xml:space="preserve"> prendrais mes propres outils afin d’avoir une aisance d’utilisation. Et puis le fait d’être en télétravail, cela sera plus facile.</w:t>
       </w:r>
     </w:p>
     <w:p>
@@ -6684,7 +6826,6 @@
       </w:pPr>
       <w:bookmarkStart w:id="28" w:name="_Toc4412333"/>
       <w:r>
-        <w:lastRenderedPageBreak/>
         <w:t>Les délais du projet</w:t>
       </w:r>
       <w:bookmarkEnd w:id="28"/>
@@ -6747,7 +6888,10 @@
       </w:pPr>
       <w:bookmarkStart w:id="31" w:name="_Toc4412336"/>
       <w:r>
-        <w:t>Le maitrise d’ouvrage (MOA)</w:t>
+        <w:t>La</w:t>
+      </w:r>
+      <w:r>
+        <w:t xml:space="preserve"> maitrise d’ouvrage (MOA)</w:t>
       </w:r>
       <w:bookmarkEnd w:id="31"/>
     </w:p>
@@ -6804,7 +6948,10 @@
       </w:pPr>
       <w:bookmarkStart w:id="32" w:name="_Toc4412337"/>
       <w:r>
-        <w:t>Le maitrise d’œuvre (MOE)</w:t>
+        <w:t>La</w:t>
+      </w:r>
+      <w:r>
+        <w:t xml:space="preserve"> maitrise d’œuvre (MOE)</w:t>
       </w:r>
       <w:bookmarkEnd w:id="32"/>
     </w:p>
@@ -6840,15 +6987,15 @@
           <w:sz w:val="24"/>
           <w:szCs w:val="24"/>
         </w:rPr>
-        <w:t>,</w:t>
-      </w:r>
-      <w:r>
-        <w:rPr>
-          <w:rFonts w:ascii="Times New Roman" w:hAnsi="Times New Roman" w:cs="Times New Roman"/>
-          <w:sz w:val="24"/>
-          <w:szCs w:val="24"/>
-        </w:rPr>
-        <w:t xml:space="preserve"> je m’assure du rôle de MOE.</w:t>
+        <w:t xml:space="preserve"> </w:t>
+      </w:r>
+      <w:r>
+        <w:rPr>
+          <w:rFonts w:ascii="Times New Roman" w:hAnsi="Times New Roman" w:cs="Times New Roman"/>
+          <w:sz w:val="24"/>
+          <w:szCs w:val="24"/>
+        </w:rPr>
+        <w:t>assure du rôle de MOE.</w:t>
       </w:r>
     </w:p>
     <w:p>
@@ -6879,7 +7026,7 @@
           <w:sz w:val="24"/>
           <w:szCs w:val="24"/>
         </w:rPr>
-        <w:t xml:space="preserve">Moi Honoré </w:t>
+        <w:t xml:space="preserve">Honoré </w:t>
       </w:r>
       <w:proofErr w:type="spellStart"/>
       <w:r>
@@ -6897,7 +7044,15 @@
           <w:sz w:val="24"/>
           <w:szCs w:val="24"/>
         </w:rPr>
-        <w:t xml:space="preserve">, je m’assure de l’organisation du projet. Je préciserai l’ensemble des </w:t>
+        <w:t xml:space="preserve"> </w:t>
+      </w:r>
+      <w:r>
+        <w:rPr>
+          <w:rFonts w:ascii="Times New Roman" w:hAnsi="Times New Roman" w:cs="Times New Roman"/>
+          <w:sz w:val="24"/>
+          <w:szCs w:val="24"/>
+        </w:rPr>
+        <w:t xml:space="preserve">assure de l’organisation du projet. Je préciserai l’ensemble des </w:t>
       </w:r>
       <w:proofErr w:type="spellStart"/>
       <w:r>
@@ -7267,7 +7422,7 @@
                                   <w:sz w:val="16"/>
                                   <w:szCs w:val="16"/>
                                 </w:rPr>
-                                <w:t>8</w:t>
+                                <w:t>3</w:t>
                               </w:r>
                               <w:r>
                                 <w:rPr>
@@ -7355,7 +7510,7 @@
                             <w:sz w:val="16"/>
                             <w:szCs w:val="16"/>
                           </w:rPr>
-                          <w:t>8</w:t>
+                          <w:t>3</w:t>
                         </w:r>
                         <w:r>
                           <w:rPr>
@@ -7580,6 +7735,92 @@
     </w:lvl>
   </w:abstractNum>
   <w:abstractNum w:abstractNumId="2">
+    <w:nsid w:val="194E7EA6"/>
+    <w:multiLevelType w:val="hybridMultilevel"/>
+    <w:tmpl w:val="24624EAA"/>
+    <w:lvl w:ilvl="0" w:tplc="040C0011">
+      <w:start w:val="1"/>
+      <w:numFmt w:val="decimal"/>
+      <w:lvlText w:val="%1)"/>
+      <w:lvlJc w:val="left"/>
+      <w:pPr>
+        <w:ind w:left="720" w:hanging="360"/>
+      </w:pPr>
+    </w:lvl>
+    <w:lvl w:ilvl="1" w:tplc="040C0019" w:tentative="1">
+      <w:start w:val="1"/>
+      <w:numFmt w:val="lowerLetter"/>
+      <w:lvlText w:val="%2."/>
+      <w:lvlJc w:val="left"/>
+      <w:pPr>
+        <w:ind w:left="1440" w:hanging="360"/>
+      </w:pPr>
+    </w:lvl>
+    <w:lvl w:ilvl="2" w:tplc="040C001B" w:tentative="1">
+      <w:start w:val="1"/>
+      <w:numFmt w:val="lowerRoman"/>
+      <w:lvlText w:val="%3."/>
+      <w:lvlJc w:val="right"/>
+      <w:pPr>
+        <w:ind w:left="2160" w:hanging="180"/>
+      </w:pPr>
+    </w:lvl>
+    <w:lvl w:ilvl="3" w:tplc="040C000F" w:tentative="1">
+      <w:start w:val="1"/>
+      <w:numFmt w:val="decimal"/>
+      <w:lvlText w:val="%4."/>
+      <w:lvlJc w:val="left"/>
+      <w:pPr>
+        <w:ind w:left="2880" w:hanging="360"/>
+      </w:pPr>
+    </w:lvl>
+    <w:lvl w:ilvl="4" w:tplc="040C0019" w:tentative="1">
+      <w:start w:val="1"/>
+      <w:numFmt w:val="lowerLetter"/>
+      <w:lvlText w:val="%5."/>
+      <w:lvlJc w:val="left"/>
+      <w:pPr>
+        <w:ind w:left="3600" w:hanging="360"/>
+      </w:pPr>
+    </w:lvl>
+    <w:lvl w:ilvl="5" w:tplc="040C001B" w:tentative="1">
+      <w:start w:val="1"/>
+      <w:numFmt w:val="lowerRoman"/>
+      <w:lvlText w:val="%6."/>
+      <w:lvlJc w:val="right"/>
+      <w:pPr>
+        <w:ind w:left="4320" w:hanging="180"/>
+      </w:pPr>
+    </w:lvl>
+    <w:lvl w:ilvl="6" w:tplc="040C000F" w:tentative="1">
+      <w:start w:val="1"/>
+      <w:numFmt w:val="decimal"/>
+      <w:lvlText w:val="%7."/>
+      <w:lvlJc w:val="left"/>
+      <w:pPr>
+        <w:ind w:left="5040" w:hanging="360"/>
+      </w:pPr>
+    </w:lvl>
+    <w:lvl w:ilvl="7" w:tplc="040C0019" w:tentative="1">
+      <w:start w:val="1"/>
+      <w:numFmt w:val="lowerLetter"/>
+      <w:lvlText w:val="%8."/>
+      <w:lvlJc w:val="left"/>
+      <w:pPr>
+        <w:ind w:left="5760" w:hanging="360"/>
+      </w:pPr>
+    </w:lvl>
+    <w:lvl w:ilvl="8" w:tplc="040C001B" w:tentative="1">
+      <w:start w:val="1"/>
+      <w:numFmt w:val="lowerRoman"/>
+      <w:lvlText w:val="%9."/>
+      <w:lvlJc w:val="right"/>
+      <w:pPr>
+        <w:ind w:left="6480" w:hanging="180"/>
+      </w:pPr>
+    </w:lvl>
+  </w:abstractNum>
+  <w:abstractNum w:abstractNumId="3">
     <w:nsid w:val="28A869A6"/>
     <w:multiLevelType w:val="hybridMultilevel"/>
     <w:tmpl w:val="51C8E678"/>
@@ -7665,7 +7906,7 @@
       </w:pPr>
     </w:lvl>
   </w:abstractNum>
-  <w:abstractNum w:abstractNumId="3">
+  <w:abstractNum w:abstractNumId="4">
     <w:nsid w:val="37627768"/>
     <w:multiLevelType w:val="hybridMultilevel"/>
     <w:tmpl w:val="22BCE656"/>
@@ -7778,7 +8019,7 @@
       </w:rPr>
     </w:lvl>
   </w:abstractNum>
-  <w:abstractNum w:abstractNumId="4">
+  <w:abstractNum w:abstractNumId="5">
     <w:nsid w:val="37FA2CFD"/>
     <w:multiLevelType w:val="hybridMultilevel"/>
     <w:tmpl w:val="2E6646B6"/>
@@ -7864,7 +8105,7 @@
       </w:pPr>
     </w:lvl>
   </w:abstractNum>
-  <w:abstractNum w:abstractNumId="5">
+  <w:abstractNum w:abstractNumId="6">
     <w:nsid w:val="398443E5"/>
     <w:multiLevelType w:val="hybridMultilevel"/>
     <w:tmpl w:val="F43403D6"/>
@@ -7977,7 +8218,7 @@
       </w:rPr>
     </w:lvl>
   </w:abstractNum>
-  <w:abstractNum w:abstractNumId="6">
+  <w:abstractNum w:abstractNumId="7">
     <w:nsid w:val="3A1D3C44"/>
     <w:multiLevelType w:val="hybridMultilevel"/>
     <w:tmpl w:val="F4BC7058"/>
@@ -8063,7 +8304,7 @@
       </w:pPr>
     </w:lvl>
   </w:abstractNum>
-  <w:abstractNum w:abstractNumId="7">
+  <w:abstractNum w:abstractNumId="8">
     <w:nsid w:val="45C56889"/>
     <w:multiLevelType w:val="hybridMultilevel"/>
     <w:tmpl w:val="23E69B70"/>
@@ -8149,7 +8390,7 @@
       </w:pPr>
     </w:lvl>
   </w:abstractNum>
-  <w:abstractNum w:abstractNumId="8">
+  <w:abstractNum w:abstractNumId="9">
     <w:nsid w:val="51125528"/>
     <w:multiLevelType w:val="hybridMultilevel"/>
     <w:tmpl w:val="EAD0DC86"/>
@@ -8235,7 +8476,7 @@
       </w:pPr>
     </w:lvl>
   </w:abstractNum>
-  <w:abstractNum w:abstractNumId="9">
+  <w:abstractNum w:abstractNumId="10">
     <w:nsid w:val="57994171"/>
     <w:multiLevelType w:val="hybridMultilevel"/>
     <w:tmpl w:val="5E507F62"/>
@@ -8321,7 +8562,7 @@
       </w:pPr>
     </w:lvl>
   </w:abstractNum>
-  <w:abstractNum w:abstractNumId="10">
+  <w:abstractNum w:abstractNumId="11">
     <w:nsid w:val="627577D8"/>
     <w:multiLevelType w:val="hybridMultilevel"/>
     <w:tmpl w:val="F6EA3290"/>
@@ -8407,7 +8648,7 @@
       </w:pPr>
     </w:lvl>
   </w:abstractNum>
-  <w:abstractNum w:abstractNumId="11">
+  <w:abstractNum w:abstractNumId="12">
     <w:nsid w:val="63946757"/>
     <w:multiLevelType w:val="hybridMultilevel"/>
     <w:tmpl w:val="0850337A"/>
@@ -8493,7 +8734,7 @@
       </w:pPr>
     </w:lvl>
   </w:abstractNum>
-  <w:abstractNum w:abstractNumId="12">
+  <w:abstractNum w:abstractNumId="13">
     <w:nsid w:val="6A064022"/>
     <w:multiLevelType w:val="hybridMultilevel"/>
     <w:tmpl w:val="2B5A914E"/>
@@ -8579,7 +8820,7 @@
       </w:pPr>
     </w:lvl>
   </w:abstractNum>
-  <w:abstractNum w:abstractNumId="13">
+  <w:abstractNum w:abstractNumId="14">
     <w:nsid w:val="727009C6"/>
     <w:multiLevelType w:val="hybridMultilevel"/>
     <w:tmpl w:val="3354910C"/>
@@ -8692,7 +8933,7 @@
       </w:rPr>
     </w:lvl>
   </w:abstractNum>
-  <w:abstractNum w:abstractNumId="14">
+  <w:abstractNum w:abstractNumId="15">
     <w:nsid w:val="7B372F87"/>
     <w:multiLevelType w:val="hybridMultilevel"/>
     <w:tmpl w:val="741A73A6"/>
@@ -8783,49 +9024,52 @@
     </w:lvl>
   </w:abstractNum>
   <w:num w:numId="1">
-    <w:abstractNumId w:val="12"/>
+    <w:abstractNumId w:val="13"/>
   </w:num>
   <w:num w:numId="2">
     <w:abstractNumId w:val="1"/>
   </w:num>
   <w:num w:numId="3">
-    <w:abstractNumId w:val="9"/>
+    <w:abstractNumId w:val="10"/>
   </w:num>
   <w:num w:numId="4">
+    <w:abstractNumId w:val="5"/>
+  </w:num>
+  <w:num w:numId="5">
+    <w:abstractNumId w:val="12"/>
+  </w:num>
+  <w:num w:numId="6">
     <w:abstractNumId w:val="4"/>
   </w:num>
-  <w:num w:numId="5">
-    <w:abstractNumId w:val="11"/>
-  </w:num>
-  <w:num w:numId="6">
-    <w:abstractNumId w:val="3"/>
-  </w:num>
   <w:num w:numId="7">
-    <w:abstractNumId w:val="5"/>
+    <w:abstractNumId w:val="6"/>
   </w:num>
   <w:num w:numId="8">
     <w:abstractNumId w:val="0"/>
   </w:num>
   <w:num w:numId="9">
-    <w:abstractNumId w:val="13"/>
+    <w:abstractNumId w:val="14"/>
   </w:num>
   <w:num w:numId="10">
-    <w:abstractNumId w:val="6"/>
+    <w:abstractNumId w:val="7"/>
   </w:num>
   <w:num w:numId="11">
+    <w:abstractNumId w:val="9"/>
+  </w:num>
+  <w:num w:numId="12">
+    <w:abstractNumId w:val="3"/>
+  </w:num>
+  <w:num w:numId="13">
+    <w:abstractNumId w:val="11"/>
+  </w:num>
+  <w:num w:numId="14">
+    <w:abstractNumId w:val="15"/>
+  </w:num>
+  <w:num w:numId="15">
     <w:abstractNumId w:val="8"/>
   </w:num>
-  <w:num w:numId="12">
+  <w:num w:numId="16">
     <w:abstractNumId w:val="2"/>
-  </w:num>
-  <w:num w:numId="13">
-    <w:abstractNumId w:val="10"/>
-  </w:num>
-  <w:num w:numId="14">
-    <w:abstractNumId w:val="14"/>
-  </w:num>
-  <w:num w:numId="15">
-    <w:abstractNumId w:val="7"/>
   </w:num>
 </w:numbering>
 </file>
@@ -10269,7 +10513,7 @@
 </file>
 
 <file path=customXml/itemProps2.xml><?xml version="1.0" encoding="utf-8"?>
-<ds:datastoreItem xmlns:ds="http://schemas.openxmlformats.org/officeDocument/2006/customXml" ds:itemID="{5FB1262C-0494-4F32-A9EA-309B8EAF2A09}">
+<ds:datastoreItem xmlns:ds="http://schemas.openxmlformats.org/officeDocument/2006/customXml" ds:itemID="{621BF4C9-BBB8-41C6-B28A-26D391A8B7C1}">
   <ds:schemaRefs>
     <ds:schemaRef ds:uri="http://schemas.openxmlformats.org/officeDocument/2006/bibliography"/>
   </ds:schemaRefs>

</xml_diff>